<commit_message>
Updated type of counsel to say private counsel.
</commit_message>
<xml_diff>
--- a/resources/Saved/21CRB01437_Not Guilty Bond Dialog.docx
+++ b/resources/Saved/21CRB01437_Not Guilty Bond Dialog.docx
@@ -302,7 +302,7 @@
           <w:sz w:val="20"/>
           <w:szCs w:val="20"/>
         </w:rPr>
-        <w:t xml:space="preserve">LINDSEY</w:t>
+        <w:t xml:space="preserve">JUSTIN</w:t>
       </w:r>
       <w:r>
         <w:rPr>
@@ -318,7 +318,7 @@
           <w:sz w:val="20"/>
           <w:szCs w:val="20"/>
         </w:rPr>
-        <w:t xml:space="preserve">MANCHESTER</w:t>
+        <w:t xml:space="preserve">KUDELA</w:t>
       </w:r>
       <w:r>
         <w:rPr>
@@ -650,7 +650,7 @@
           <w:sz w:val="20"/>
           <w:szCs w:val="20"/>
         </w:rPr>
-        <w:t xml:space="preserve"> on January 23, 2022</w:t>
+        <w:t xml:space="preserve"> on February 02, 2022</w:t>
       </w:r>
       <w:r>
         <w:rPr>
@@ -674,7 +674,34 @@
           <w:sz w:val="20"/>
           <w:szCs w:val="20"/>
         </w:rPr>
-        <w:t>.</w:t>
+        <w:t xml:space="preserve">.</w:t>
+      </w:r>
+      <w:r>
+        <w:rPr>
+          <w:rFonts w:ascii="Palatino Linotype" w:hAnsi="Palatino Linotype"/>
+          <w:bCs/>
+          <w:sz w:val="20"/>
+          <w:szCs w:val="20"/>
+        </w:rPr>
+        <w:t xml:space="preserve">Defendant was represented by Mike Evans, Private Counsel.</w:t>
+      </w:r>
+      <w:r>
+        <w:rPr>
+          <w:rFonts w:ascii="Palatino Linotype" w:hAnsi="Palatino Linotype"/>
+          <w:bCs/>
+          <w:sz w:val="20"/>
+          <w:szCs w:val="20"/>
+        </w:rPr>
+        <w:t xml:space="preserve"> </w:t>
+      </w:r>
+      <w:r>
+        <w:rPr>
+          <w:rFonts w:ascii="Palatino Linotype" w:hAnsi="Palatino Linotype"/>
+          <w:bCs/>
+          <w:sz w:val="20"/>
+          <w:szCs w:val="20"/>
+        </w:rPr>
+        <w:t xml:space="preserve"/>
       </w:r>
       <w:r>
         <w:rPr>
@@ -1380,6 +1407,7 @@
           <w:sz w:val="20"/>
           <w:szCs w:val="20"/>
         </w:rPr>
+        <w:lastRenderedPageBreak/>
         <w:t>Defendant shall behave lawfully, comply with any protection orders and/or other orders of this Court, and shall maintain contact and cooperation with counsel of record.</w:t>
       </w:r>
     </w:p>
@@ -1410,7 +1438,6 @@
           <w:sz w:val="20"/>
           <w:szCs w:val="20"/>
         </w:rPr>
-        <w:lastRenderedPageBreak/>
         <w:t>Defendant shall provide written notice to the Office of Community Control at least 10 days prior to leaving Ohio.</w:t>
       </w:r>
       <w:r>
@@ -1530,13 +1557,21 @@
         </w:tabs>
         <w:jc w:val="both"/>
         <w:rPr>
+          <w:bCs/>
+          <w:sz w:val="22"/>
+          <w:szCs w:val="22"/>
+        </w:rPr>
+      </w:pPr>
+      <w:r>
+        <w:rPr>
           <w:rFonts w:ascii="Palatino Linotype" w:hAnsi="Palatino Linotype"/>
           <w:bCs/>
           <w:color w:val="FF0000"/>
           <w:sz w:val="20"/>
           <w:szCs w:val="20"/>
         </w:rPr>
-      </w:pPr>
+        <w:t xml:space="preserve"/>
+      </w:r>
       <w:r>
         <w:rPr>
           <w:rFonts w:ascii="Palatino Linotype" w:hAnsi="Palatino Linotype"/>
@@ -1547,13 +1582,9 @@
         </w:rPr>
         <w:t xml:space="preserve"/>
       </w:r>
-    </w:p>
-    <w:p>
-      <w:pPr>
-        <w:tabs>
-          <w:tab w:val="center" w:pos="4680"/>
-        </w:tabs>
-        <w:jc w:val="both"/>
+      <w:bookmarkStart w:id="0" w:name="_GoBack"/>
+      <w:bookmarkEnd w:id="0"/>
+      <w:r>
         <w:rPr>
           <w:rFonts w:ascii="Palatino Linotype" w:hAnsi="Palatino Linotype"/>
           <w:bCs/>
@@ -1561,57 +1592,8 @@
           <w:sz w:val="20"/>
           <w:szCs w:val="20"/>
         </w:rPr>
-      </w:pPr>
-      <w:r>
-        <w:rPr>
-          <w:rFonts w:ascii="Palatino Linotype" w:hAnsi="Palatino Linotype"/>
-          <w:bCs/>
-          <w:color w:val="FF0000"/>
-          <w:sz w:val="20"/>
-          <w:szCs w:val="20"/>
-        </w:rPr>
-        <w:lastRenderedPageBreak/>
         <w:t xml:space="preserve"/>
       </w:r>
-    </w:p>
-    <w:p>
-      <w:pPr>
-        <w:tabs>
-          <w:tab w:val="center" w:pos="4680"/>
-        </w:tabs>
-        <w:jc w:val="both"/>
-        <w:rPr>
-          <w:rFonts w:ascii="Palatino Linotype" w:hAnsi="Palatino Linotype"/>
-          <w:bCs/>
-          <w:color w:val="FF0000"/>
-          <w:sz w:val="20"/>
-          <w:szCs w:val="20"/>
-        </w:rPr>
-      </w:pPr>
-      <w:r>
-        <w:rPr>
-          <w:rFonts w:ascii="Palatino Linotype" w:hAnsi="Palatino Linotype"/>
-          <w:bCs/>
-          <w:color w:val="FF0000"/>
-          <w:sz w:val="20"/>
-          <w:szCs w:val="20"/>
-        </w:rPr>
-        <w:t xml:space="preserve"/>
-      </w:r>
-    </w:p>
-    <w:p>
-      <w:pPr>
-        <w:tabs>
-          <w:tab w:val="center" w:pos="4680"/>
-        </w:tabs>
-        <w:jc w:val="both"/>
-        <w:rPr>
-          <w:rFonts w:ascii="Palatino Linotype" w:hAnsi="Palatino Linotype"/>
-          <w:bCs/>
-          <w:sz w:val="20"/>
-          <w:szCs w:val="20"/>
-        </w:rPr>
-      </w:pPr>
     </w:p>
     <w:p>
       <w:pPr>
@@ -1990,7 +1972,7 @@
           <w:sz w:val="16"/>
           <w:szCs w:val="16"/>
         </w:rPr>
-        <w:t xml:space="preserve">___ Prosecutor’s Office, ___ LINDSEY MANCHESTER</w:t>
+        <w:t xml:space="preserve">___ Prosecutor’s Office, ___ JUSTIN KUDELA</w:t>
       </w:r>
     </w:p>
     <w:p>
@@ -2062,149 +2044,164 @@
 
 <file path=word/footer2.xml><?xml version="1.0" encoding="utf-8"?>
 <w:ftr xmlns:wpc="http://schemas.microsoft.com/office/word/2010/wordprocessingCanvas" xmlns:mc="http://schemas.openxmlformats.org/markup-compatibility/2006" xmlns:o="urn:schemas-microsoft-com:office:office" xmlns:r="http://schemas.openxmlformats.org/officeDocument/2006/relationships" xmlns:m="http://schemas.openxmlformats.org/officeDocument/2006/math" xmlns:v="urn:schemas-microsoft-com:vml" xmlns:wp14="http://schemas.microsoft.com/office/word/2010/wordprocessingDrawing" xmlns:wp="http://schemas.openxmlformats.org/drawingml/2006/wordprocessingDrawing" xmlns:w10="urn:schemas-microsoft-com:office:word" xmlns:w="http://schemas.openxmlformats.org/wordprocessingml/2006/main" xmlns:w14="http://schemas.microsoft.com/office/word/2010/wordml" xmlns:wpg="http://schemas.microsoft.com/office/word/2010/wordprocessingGroup" xmlns:wpi="http://schemas.microsoft.com/office/word/2010/wordprocessingInk" xmlns:wne="http://schemas.microsoft.com/office/word/2006/wordml" xmlns:wps="http://schemas.microsoft.com/office/word/2010/wordprocessingShape" mc:Ignorable="w14 wp14">
-  <w:sdt>
-    <w:sdtPr>
-      <w:id w:val="2125275655"/>
-      <w:docPartObj>
-        <w:docPartGallery w:val="Page Numbers (Bottom of Page)"/>
-        <w:docPartUnique/>
-      </w:docPartObj>
-    </w:sdtPr>
-    <w:sdtContent>
-      <w:sdt>
-        <w:sdtPr>
-          <w:id w:val="98381352"/>
-          <w:docPartObj>
-            <w:docPartGallery w:val="Page Numbers (Top of Page)"/>
-            <w:docPartUnique/>
-          </w:docPartObj>
-        </w:sdtPr>
-        <w:sdtContent>
-          <w:p>
-            <w:pPr>
-              <w:pStyle w:val="Footer"/>
-            </w:pPr>
-            <w:r>
-              <w:t xml:space="preserve">Page </w:t>
-            </w:r>
-            <w:r>
-              <w:rPr>
-                <w:b/>
-                <w:bCs/>
-              </w:rPr>
-              <w:fldChar w:fldCharType="begin"/>
-            </w:r>
-            <w:r>
-              <w:rPr>
-                <w:b/>
-                <w:bCs/>
-              </w:rPr>
-              <w:instrText xml:space="preserve"> PAGE </w:instrText>
-            </w:r>
-            <w:r>
-              <w:rPr>
-                <w:b/>
-                <w:bCs/>
-              </w:rPr>
-              <w:fldChar w:fldCharType="separate"/>
-            </w:r>
-            <w:r>
-              <w:rPr>
-                <w:b/>
-                <w:bCs/>
-                <w:noProof/>
-              </w:rPr>
-              <w:t>1</w:t>
-            </w:r>
-            <w:r>
-              <w:rPr>
-                <w:b/>
-                <w:bCs/>
-              </w:rPr>
-              <w:fldChar w:fldCharType="end"/>
-            </w:r>
-            <w:r>
-              <w:t xml:space="preserve"> of </w:t>
-            </w:r>
-            <w:r>
-              <w:rPr>
-                <w:b/>
-                <w:bCs/>
-              </w:rPr>
-              <w:fldChar w:fldCharType="begin"/>
-            </w:r>
-            <w:r>
-              <w:rPr>
-                <w:b/>
-                <w:bCs/>
-              </w:rPr>
-              <w:instrText xml:space="preserve"> NUMPAGES  </w:instrText>
-            </w:r>
-            <w:r>
-              <w:rPr>
-                <w:b/>
-                <w:bCs/>
-              </w:rPr>
-              <w:fldChar w:fldCharType="separate"/>
-            </w:r>
-            <w:r>
-              <w:rPr>
-                <w:b/>
-                <w:bCs/>
-                <w:noProof/>
-              </w:rPr>
-              <w:t>3</w:t>
-            </w:r>
-            <w:r>
-              <w:rPr>
-                <w:b/>
-                <w:bCs/>
-              </w:rPr>
-              <w:fldChar w:fldCharType="end"/>
-            </w:r>
-          </w:p>
-        </w:sdtContent>
-      </w:sdt>
-    </w:sdtContent>
-  </w:sdt>
   <w:p>
     <w:pPr>
-      <w:tabs>
-        <w:tab w:val="left" w:pos="-1080"/>
-        <w:tab w:val="left" w:pos="-720"/>
-        <w:tab w:val="left" w:pos="0"/>
-        <w:tab w:val="left" w:pos="720"/>
-        <w:tab w:val="left" w:pos="1440"/>
-        <w:tab w:val="left" w:pos="2160"/>
-        <w:tab w:val="left" w:pos="2880"/>
-        <w:tab w:val="left" w:pos="3600"/>
-        <w:tab w:val="left" w:pos="4320"/>
-        <w:tab w:val="left" w:pos="4680"/>
-      </w:tabs>
+      <w:pStyle w:val="Footer"/>
       <w:jc w:val="right"/>
+    </w:pPr>
+    <w:r>
+      <w:tab/>
+    </w:r>
+    <w:sdt>
+      <w:sdtPr>
+        <w:rPr>
+          <w:rFonts w:ascii="Palatino Linotype" w:hAnsi="Palatino Linotype"/>
+          <w:sz w:val="20"/>
+          <w:szCs w:val="20"/>
+        </w:rPr>
+        <w:id w:val="98381352"/>
+        <w:docPartObj>
+          <w:docPartGallery w:val="Page Numbers (Top of Page)"/>
+          <w:docPartUnique/>
+        </w:docPartObj>
+      </w:sdtPr>
+      <w:sdtEndPr/>
+      <w:sdtContent>
+        <w:r>
+          <w:rPr>
+            <w:rFonts w:ascii="Palatino Linotype" w:hAnsi="Palatino Linotype"/>
+            <w:sz w:val="20"/>
+            <w:szCs w:val="20"/>
+          </w:rPr>
+          <w:t xml:space="preserve">Page </w:t>
+        </w:r>
+        <w:r>
+          <w:rPr>
+            <w:rFonts w:ascii="Palatino Linotype" w:hAnsi="Palatino Linotype"/>
+            <w:b/>
+            <w:bCs/>
+            <w:sz w:val="20"/>
+            <w:szCs w:val="20"/>
+          </w:rPr>
+          <w:fldChar w:fldCharType="begin"/>
+        </w:r>
+        <w:r>
+          <w:rPr>
+            <w:rFonts w:ascii="Palatino Linotype" w:hAnsi="Palatino Linotype"/>
+            <w:b/>
+            <w:bCs/>
+            <w:sz w:val="20"/>
+            <w:szCs w:val="20"/>
+          </w:rPr>
+          <w:instrText xml:space="preserve"> PAGE </w:instrText>
+        </w:r>
+        <w:r>
+          <w:rPr>
+            <w:rFonts w:ascii="Palatino Linotype" w:hAnsi="Palatino Linotype"/>
+            <w:b/>
+            <w:bCs/>
+            <w:sz w:val="20"/>
+            <w:szCs w:val="20"/>
+          </w:rPr>
+          <w:fldChar w:fldCharType="separate"/>
+        </w:r>
+        <w:r>
+          <w:rPr>
+            <w:rFonts w:ascii="Palatino Linotype" w:hAnsi="Palatino Linotype"/>
+            <w:b/>
+            <w:bCs/>
+            <w:noProof/>
+            <w:sz w:val="20"/>
+            <w:szCs w:val="20"/>
+          </w:rPr>
+          <w:t>2</w:t>
+        </w:r>
+        <w:r>
+          <w:rPr>
+            <w:rFonts w:ascii="Palatino Linotype" w:hAnsi="Palatino Linotype"/>
+            <w:b/>
+            <w:bCs/>
+            <w:sz w:val="20"/>
+            <w:szCs w:val="20"/>
+          </w:rPr>
+          <w:fldChar w:fldCharType="end"/>
+        </w:r>
+        <w:r>
+          <w:rPr>
+            <w:rFonts w:ascii="Palatino Linotype" w:hAnsi="Palatino Linotype"/>
+            <w:sz w:val="20"/>
+            <w:szCs w:val="20"/>
+          </w:rPr>
+          <w:t xml:space="preserve"> of </w:t>
+        </w:r>
+        <w:r>
+          <w:rPr>
+            <w:rFonts w:ascii="Palatino Linotype" w:hAnsi="Palatino Linotype"/>
+            <w:b/>
+            <w:bCs/>
+            <w:sz w:val="20"/>
+            <w:szCs w:val="20"/>
+          </w:rPr>
+          <w:fldChar w:fldCharType="begin"/>
+        </w:r>
+        <w:r>
+          <w:rPr>
+            <w:rFonts w:ascii="Palatino Linotype" w:hAnsi="Palatino Linotype"/>
+            <w:b/>
+            <w:bCs/>
+            <w:sz w:val="20"/>
+            <w:szCs w:val="20"/>
+          </w:rPr>
+          <w:instrText xml:space="preserve"> NUMPAGES  </w:instrText>
+        </w:r>
+        <w:r>
+          <w:rPr>
+            <w:rFonts w:ascii="Palatino Linotype" w:hAnsi="Palatino Linotype"/>
+            <w:b/>
+            <w:bCs/>
+            <w:sz w:val="20"/>
+            <w:szCs w:val="20"/>
+          </w:rPr>
+          <w:fldChar w:fldCharType="separate"/>
+        </w:r>
+        <w:r>
+          <w:rPr>
+            <w:rFonts w:ascii="Palatino Linotype" w:hAnsi="Palatino Linotype"/>
+            <w:b/>
+            <w:bCs/>
+            <w:noProof/>
+            <w:sz w:val="20"/>
+            <w:szCs w:val="20"/>
+          </w:rPr>
+          <w:t>3</w:t>
+        </w:r>
+        <w:r>
+          <w:rPr>
+            <w:rFonts w:ascii="Palatino Linotype" w:hAnsi="Palatino Linotype"/>
+            <w:b/>
+            <w:bCs/>
+            <w:sz w:val="20"/>
+            <w:szCs w:val="20"/>
+          </w:rPr>
+          <w:fldChar w:fldCharType="end"/>
+        </w:r>
+      </w:sdtContent>
+    </w:sdt>
+    <w:r>
       <w:rPr>
         <w:rFonts w:ascii="Palatino Linotype" w:hAnsi="Palatino Linotype"/>
         <w:sz w:val="20"/>
         <w:szCs w:val="20"/>
       </w:rPr>
-    </w:pPr>
+      <w:t xml:space="preserve"> </w:t>
+    </w:r>
     <w:r>
       <w:rPr>
         <w:rFonts w:ascii="Palatino Linotype" w:hAnsi="Palatino Linotype"/>
         <w:sz w:val="20"/>
         <w:szCs w:val="20"/>
       </w:rPr>
-      <w:t xml:space="preserve">Magistrate Decision – Not Guilty Bond </w:t>
-    </w:r>
-    <w:proofErr w:type="gramStart"/>
-    <w:r>
-      <w:rPr>
-        <w:rFonts w:ascii="Palatino Linotype" w:hAnsi="Palatino Linotype"/>
-        <w:bCs/>
-        <w:sz w:val="20"/>
-        <w:szCs w:val="20"/>
-      </w:rPr>
-      <w:t>Entry</w:t>
+      <w:t xml:space="preserve">Magistrate Decision – Not Guilty Bond Entry</w:t>
     </w:r>
     <w:r>
       <w:rPr>
@@ -2212,18 +2209,7 @@
         <w:sz w:val="20"/>
         <w:szCs w:val="20"/>
       </w:rPr>
-      <w:t xml:space="preserve"/>
-    </w:r>
-    <w:r>
-      <w:t xml:space="preserve"> </w:t>
-    </w:r>
-    <w:r>
-      <w:rPr>
-        <w:rFonts w:ascii="Palatino Linotype" w:hAnsi="Palatino Linotype"/>
-        <w:sz w:val="20"/>
-        <w:szCs w:val="20"/>
-      </w:rPr>
-      <w:t xml:space="preserve">21CRB01437</w:t>
+      <w:t xml:space="preserve"> 21CRB01437</w:t>
     </w:r>
   </w:p>
   <w:p>
@@ -2247,8 +2233,6 @@
         <w:szCs w:val="20"/>
       </w:rPr>
     </w:pPr>
-    <w:bookmarkStart w:id="0" w:name="_GoBack"/>
-    <w:bookmarkEnd w:id="0"/>
   </w:p>
 </w:ftr>
 </file>
@@ -4143,7 +4127,7 @@
 </file>
 
 <file path=customXml/itemProps1.xml><?xml version="1.0" encoding="utf-8"?>
-<ds:datastoreItem xmlns:ds="http://schemas.openxmlformats.org/officeDocument/2006/customXml" ds:itemID="{0CCA0663-6855-4682-A2C4-CB3D14A171C6}">
+<ds:datastoreItem xmlns:ds="http://schemas.openxmlformats.org/officeDocument/2006/customXml" ds:itemID="{092A194E-E2CE-47DE-854F-4CC084C4777E}">
   <ds:schemaRefs>
     <ds:schemaRef ds:uri="http://schemas.openxmlformats.org/officeDocument/2006/bibliography"/>
   </ds:schemaRefs>

</xml_diff>